<commit_message>
stable databaseconnection, still memory leak
</commit_message>
<xml_diff>
--- a/doc/C# CodingTips.docx
+++ b/doc/C# CodingTips.docx
@@ -1259,7 +1259,7 @@
         <w:rPr>
           <w:lang w:val="de-DE"/>
         </w:rPr>
-        <w:t>ConfigureAwaite</w:t>
+        <w:t>ConfigureAwait</w:t>
       </w:r>
       <w:proofErr w:type="spellEnd"/>
       <w:r>
@@ -1296,6 +1296,63 @@
         </w:rPr>
         <w:t xml:space="preserve"> wenn ein Code asynchrone aufgerufen wird.</w:t>
       </w:r>
+    </w:p>
+    <w:p>
+      <w:pPr>
+        <w:rPr>
+          <w:lang w:val="de-DE"/>
+        </w:rPr>
+      </w:pPr>
+      <w:r>
+        <w:rPr>
+          <w:lang w:val="de-DE"/>
+        </w:rPr>
+        <w:t xml:space="preserve">Ein </w:t>
+      </w:r>
+      <w:proofErr w:type="spellStart"/>
+      <w:r>
+        <w:rPr>
+          <w:lang w:val="de-DE"/>
+        </w:rPr>
+        <w:t>ConfigureAwait</w:t>
+      </w:r>
+      <w:proofErr w:type="spellEnd"/>
+      <w:r>
+        <w:rPr>
+          <w:lang w:val="de-DE"/>
+        </w:rPr>
+        <w:t>(</w:t>
+      </w:r>
+      <w:proofErr w:type="spellStart"/>
+      <w:r>
+        <w:rPr>
+          <w:lang w:val="de-DE"/>
+        </w:rPr>
+        <w:t>false</w:t>
+      </w:r>
+      <w:proofErr w:type="spellEnd"/>
+      <w:r>
+        <w:rPr>
+          <w:lang w:val="de-DE"/>
+        </w:rPr>
+        <w:t xml:space="preserve">) ist eigentlich immer </w:t>
+      </w:r>
+      <w:proofErr w:type="gramStart"/>
+      <w:r>
+        <w:rPr>
+          <w:lang w:val="de-DE"/>
+        </w:rPr>
+        <w:t>geeignet</w:t>
+      </w:r>
+      <w:proofErr w:type="gramEnd"/>
+      <w:r>
+        <w:rPr>
+          <w:lang w:val="de-DE"/>
+        </w:rPr>
+        <w:t xml:space="preserve"> wenn es sich nicht um ein UI Thread handelt.</w:t>
+      </w:r>
+      <w:bookmarkStart w:id="3" w:name="_GoBack"/>
+      <w:bookmarkEnd w:id="3"/>
     </w:p>
     <w:tbl>
       <w:tblPr>
@@ -1322,317 +1379,16 @@
                 <w:color w:val="000000"/>
                 <w:sz w:val="16"/>
                 <w:szCs w:val="16"/>
+                <w:lang w:val="de-DE"/>
               </w:rPr>
             </w:pPr>
-            <w:r>
-              <w:rPr>
-                <w:rFonts w:ascii="Consolas" w:hAnsi="Consolas" w:cs="Consolas"/>
-                <w:color w:val="008000"/>
-                <w:sz w:val="16"/>
-                <w:szCs w:val="16"/>
-              </w:rPr>
-              <w:t>//correct</w:t>
-            </w:r>
           </w:p>
           <w:p>
             <w:pPr>
-              <w:autoSpaceDE w:val="0"/>
-              <w:autoSpaceDN w:val="0"/>
-              <w:adjustRightInd w:val="0"/>
-              <w:rPr>
-                <w:rFonts w:ascii="Consolas" w:hAnsi="Consolas" w:cs="Consolas"/>
-                <w:color w:val="000000"/>
-                <w:sz w:val="16"/>
-                <w:szCs w:val="16"/>
+              <w:rPr>
+                <w:lang w:val="de-DE"/>
               </w:rPr>
             </w:pPr>
-            <w:r>
-              <w:rPr>
-                <w:rFonts w:ascii="Consolas" w:hAnsi="Consolas" w:cs="Consolas"/>
-                <w:color w:val="000000"/>
-                <w:sz w:val="16"/>
-                <w:szCs w:val="16"/>
-              </w:rPr>
-              <w:t>_</w:t>
-            </w:r>
-            <w:proofErr w:type="spellStart"/>
-            <w:r>
-              <w:rPr>
-                <w:rFonts w:ascii="Consolas" w:hAnsi="Consolas" w:cs="Consolas"/>
-                <w:color w:val="000000"/>
-                <w:sz w:val="16"/>
-                <w:szCs w:val="16"/>
-              </w:rPr>
-              <w:t>clientId</w:t>
-            </w:r>
-            <w:proofErr w:type="spellEnd"/>
-            <w:r>
-              <w:rPr>
-                <w:rFonts w:ascii="Consolas" w:hAnsi="Consolas" w:cs="Consolas"/>
-                <w:color w:val="000000"/>
-                <w:sz w:val="16"/>
-                <w:szCs w:val="16"/>
-              </w:rPr>
-              <w:t xml:space="preserve"> = </w:t>
-            </w:r>
-            <w:proofErr w:type="spellStart"/>
-            <w:r>
-              <w:rPr>
-                <w:rFonts w:ascii="Consolas" w:hAnsi="Consolas" w:cs="Consolas"/>
-                <w:color w:val="000000"/>
-                <w:sz w:val="16"/>
-                <w:szCs w:val="16"/>
-              </w:rPr>
-              <w:t>Interaction.CallClassMethod</w:t>
-            </w:r>
-            <w:proofErr w:type="spellEnd"/>
-            <w:r>
-              <w:rPr>
-                <w:rFonts w:ascii="Consolas" w:hAnsi="Consolas" w:cs="Consolas"/>
-                <w:color w:val="000000"/>
-                <w:sz w:val="16"/>
-                <w:szCs w:val="16"/>
-              </w:rPr>
-              <w:t>(</w:t>
-            </w:r>
-            <w:r>
-              <w:rPr>
-                <w:rFonts w:ascii="Consolas" w:hAnsi="Consolas" w:cs="Consolas"/>
-                <w:color w:val="A31515"/>
-                <w:sz w:val="16"/>
-                <w:szCs w:val="16"/>
-              </w:rPr>
-              <w:t>"</w:t>
-            </w:r>
-            <w:proofErr w:type="spellStart"/>
-            <w:r>
-              <w:rPr>
-                <w:rFonts w:ascii="Consolas" w:hAnsi="Consolas" w:cs="Consolas"/>
-                <w:color w:val="A31515"/>
-                <w:sz w:val="16"/>
-                <w:szCs w:val="16"/>
-              </w:rPr>
-              <w:t>cmNT.Kassa</w:t>
-            </w:r>
-            <w:proofErr w:type="spellEnd"/>
-            <w:r>
-              <w:rPr>
-                <w:rFonts w:ascii="Consolas" w:hAnsi="Consolas" w:cs="Consolas"/>
-                <w:color w:val="A31515"/>
-                <w:sz w:val="16"/>
-                <w:szCs w:val="16"/>
-              </w:rPr>
-              <w:t>"</w:t>
-            </w:r>
-            <w:r>
-              <w:rPr>
-                <w:rFonts w:ascii="Consolas" w:hAnsi="Consolas" w:cs="Consolas"/>
-                <w:color w:val="000000"/>
-                <w:sz w:val="16"/>
-                <w:szCs w:val="16"/>
-              </w:rPr>
-              <w:t xml:space="preserve">, </w:t>
-            </w:r>
-            <w:r>
-              <w:rPr>
-                <w:rFonts w:ascii="Consolas" w:hAnsi="Consolas" w:cs="Consolas"/>
-                <w:color w:val="A31515"/>
-                <w:sz w:val="16"/>
-                <w:szCs w:val="16"/>
-              </w:rPr>
-              <w:t>"</w:t>
-            </w:r>
-            <w:proofErr w:type="spellStart"/>
-            <w:r>
-              <w:rPr>
-                <w:rFonts w:ascii="Consolas" w:hAnsi="Consolas" w:cs="Consolas"/>
-                <w:color w:val="A31515"/>
-                <w:sz w:val="16"/>
-                <w:szCs w:val="16"/>
-              </w:rPr>
-              <w:t>GetOmanFirma</w:t>
-            </w:r>
-            <w:proofErr w:type="spellEnd"/>
-            <w:r>
-              <w:rPr>
-                <w:rFonts w:ascii="Consolas" w:hAnsi="Consolas" w:cs="Consolas"/>
-                <w:color w:val="A31515"/>
-                <w:sz w:val="16"/>
-                <w:szCs w:val="16"/>
-              </w:rPr>
-              <w:t>"</w:t>
-            </w:r>
-            <w:proofErr w:type="gramStart"/>
-            <w:r>
-              <w:rPr>
-                <w:rFonts w:ascii="Consolas" w:hAnsi="Consolas" w:cs="Consolas"/>
-                <w:color w:val="000000"/>
-                <w:sz w:val="16"/>
-                <w:szCs w:val="16"/>
-              </w:rPr>
-              <w:t>).</w:t>
-            </w:r>
-            <w:proofErr w:type="spellStart"/>
-            <w:r>
-              <w:rPr>
-                <w:rFonts w:ascii="Consolas" w:hAnsi="Consolas" w:cs="Consolas"/>
-                <w:color w:val="000000"/>
-                <w:sz w:val="16"/>
-                <w:szCs w:val="16"/>
-              </w:rPr>
-              <w:t>GetAwaiter</w:t>
-            </w:r>
-            <w:proofErr w:type="spellEnd"/>
-            <w:proofErr w:type="gramEnd"/>
-            <w:r>
-              <w:rPr>
-                <w:rFonts w:ascii="Consolas" w:hAnsi="Consolas" w:cs="Consolas"/>
-                <w:color w:val="000000"/>
-                <w:sz w:val="16"/>
-                <w:szCs w:val="16"/>
-              </w:rPr>
-              <w:t>().</w:t>
-            </w:r>
-            <w:proofErr w:type="spellStart"/>
-            <w:r>
-              <w:rPr>
-                <w:rFonts w:ascii="Consolas" w:hAnsi="Consolas" w:cs="Consolas"/>
-                <w:color w:val="000000"/>
-                <w:sz w:val="16"/>
-                <w:szCs w:val="16"/>
-              </w:rPr>
-              <w:t>GetResult</w:t>
-            </w:r>
-            <w:proofErr w:type="spellEnd"/>
-            <w:r>
-              <w:rPr>
-                <w:rFonts w:ascii="Consolas" w:hAnsi="Consolas" w:cs="Consolas"/>
-                <w:color w:val="000000"/>
-                <w:sz w:val="16"/>
-                <w:szCs w:val="16"/>
-              </w:rPr>
-              <w:t>();</w:t>
-            </w:r>
-          </w:p>
-          <w:p>
-            <w:pPr>
-              <w:autoSpaceDE w:val="0"/>
-              <w:autoSpaceDN w:val="0"/>
-              <w:adjustRightInd w:val="0"/>
-              <w:rPr>
-                <w:rFonts w:ascii="Consolas" w:hAnsi="Consolas" w:cs="Consolas"/>
-                <w:color w:val="000000"/>
-                <w:sz w:val="16"/>
-                <w:szCs w:val="16"/>
-              </w:rPr>
-            </w:pPr>
-            <w:r>
-              <w:rPr>
-                <w:rFonts w:ascii="Consolas" w:hAnsi="Consolas" w:cs="Consolas"/>
-                <w:color w:val="008000"/>
-                <w:sz w:val="16"/>
-                <w:szCs w:val="16"/>
-              </w:rPr>
-              <w:t>//wrong</w:t>
-            </w:r>
-          </w:p>
-          <w:p>
-            <w:proofErr w:type="spellStart"/>
-            <w:r>
-              <w:rPr>
-                <w:rFonts w:ascii="Consolas" w:hAnsi="Consolas" w:cs="Consolas"/>
-                <w:color w:val="000000"/>
-                <w:sz w:val="16"/>
-                <w:szCs w:val="16"/>
-              </w:rPr>
-              <w:t>Interaction.CallVoidClassMethod</w:t>
-            </w:r>
-            <w:proofErr w:type="spellEnd"/>
-            <w:r>
-              <w:rPr>
-                <w:rFonts w:ascii="Consolas" w:hAnsi="Consolas" w:cs="Consolas"/>
-                <w:color w:val="000000"/>
-                <w:sz w:val="16"/>
-                <w:szCs w:val="16"/>
-              </w:rPr>
-              <w:t>(</w:t>
-            </w:r>
-            <w:r>
-              <w:rPr>
-                <w:rFonts w:ascii="Consolas" w:hAnsi="Consolas" w:cs="Consolas"/>
-                <w:color w:val="A31515"/>
-                <w:sz w:val="16"/>
-                <w:szCs w:val="16"/>
-              </w:rPr>
-              <w:t>"</w:t>
-            </w:r>
-            <w:proofErr w:type="spellStart"/>
-            <w:r>
-              <w:rPr>
-                <w:rFonts w:ascii="Consolas" w:hAnsi="Consolas" w:cs="Consolas"/>
-                <w:color w:val="A31515"/>
-                <w:sz w:val="16"/>
-                <w:szCs w:val="16"/>
-              </w:rPr>
-              <w:t>cmNT.Kassa</w:t>
-            </w:r>
-            <w:proofErr w:type="spellEnd"/>
-            <w:r>
-              <w:rPr>
-                <w:rFonts w:ascii="Consolas" w:hAnsi="Consolas" w:cs="Consolas"/>
-                <w:color w:val="A31515"/>
-                <w:sz w:val="16"/>
-                <w:szCs w:val="16"/>
-              </w:rPr>
-              <w:t>"</w:t>
-            </w:r>
-            <w:r>
-              <w:rPr>
-                <w:rFonts w:ascii="Consolas" w:hAnsi="Consolas" w:cs="Consolas"/>
-                <w:color w:val="000000"/>
-                <w:sz w:val="16"/>
-                <w:szCs w:val="16"/>
-              </w:rPr>
-              <w:t xml:space="preserve">, </w:t>
-            </w:r>
-            <w:r>
-              <w:rPr>
-                <w:rFonts w:ascii="Consolas" w:hAnsi="Consolas" w:cs="Consolas"/>
-                <w:color w:val="A31515"/>
-                <w:sz w:val="16"/>
-                <w:szCs w:val="16"/>
-              </w:rPr>
-              <w:t>"</w:t>
-            </w:r>
-            <w:proofErr w:type="spellStart"/>
-            <w:r>
-              <w:rPr>
-                <w:rFonts w:ascii="Consolas" w:hAnsi="Consolas" w:cs="Consolas"/>
-                <w:color w:val="A31515"/>
-                <w:sz w:val="16"/>
-                <w:szCs w:val="16"/>
-              </w:rPr>
-              <w:t>GetOmanFirma</w:t>
-            </w:r>
-            <w:proofErr w:type="spellEnd"/>
-            <w:r>
-              <w:rPr>
-                <w:rFonts w:ascii="Consolas" w:hAnsi="Consolas" w:cs="Consolas"/>
-                <w:color w:val="A31515"/>
-                <w:sz w:val="16"/>
-                <w:szCs w:val="16"/>
-              </w:rPr>
-              <w:t>"</w:t>
-            </w:r>
-            <w:r>
-              <w:rPr>
-                <w:rFonts w:ascii="Consolas" w:hAnsi="Consolas" w:cs="Consolas"/>
-                <w:color w:val="000000"/>
-                <w:sz w:val="16"/>
-                <w:szCs w:val="16"/>
-              </w:rPr>
-              <w:t>).Wait();</w:t>
-            </w:r>
           </w:p>
         </w:tc>
       </w:tr>
@@ -1643,6 +1399,9 @@
         <w:autoSpaceDN w:val="0"/>
         <w:adjustRightInd w:val="0"/>
         <w:spacing w:after="0" w:line="240" w:lineRule="auto"/>
+        <w:rPr>
+          <w:lang w:val="de-DE"/>
+        </w:rPr>
       </w:pPr>
     </w:p>
     <w:p>
@@ -1652,7 +1411,7 @@
           <w:lang w:val="de-AT"/>
         </w:rPr>
       </w:pPr>
-      <w:bookmarkStart w:id="3" w:name="_Toc32586069"/>
+      <w:bookmarkStart w:id="4" w:name="_Toc32586069"/>
       <w:r>
         <w:rPr>
           <w:lang w:val="de-AT"/>
@@ -1687,7 +1446,7 @@
         </w:rPr>
         <w:t xml:space="preserve"> verwenden</w:t>
       </w:r>
-      <w:bookmarkEnd w:id="3"/>
+      <w:bookmarkEnd w:id="4"/>
     </w:p>
     <w:p>
       <w:pPr>
@@ -1744,14 +1503,14 @@
           <w:lang w:val="de-AT"/>
         </w:rPr>
       </w:pPr>
-      <w:bookmarkStart w:id="4" w:name="_Toc32586070"/>
+      <w:bookmarkStart w:id="5" w:name="_Toc32586070"/>
       <w:r>
         <w:rPr>
           <w:lang w:val="de-AT"/>
         </w:rPr>
         <w:t>Tasks durchschleifen</w:t>
       </w:r>
-      <w:bookmarkEnd w:id="4"/>
+      <w:bookmarkEnd w:id="5"/>
     </w:p>
     <w:p>
       <w:pPr>
@@ -2454,8 +2213,6 @@
           <w:lang w:val="de-AT"/>
         </w:rPr>
       </w:pPr>
-      <w:bookmarkStart w:id="5" w:name="_GoBack"/>
-      <w:bookmarkEnd w:id="5"/>
     </w:p>
     <w:sectPr>
       <w:pgSz w:w="12240" w:h="15840"/>
@@ -3635,7 +3392,7 @@
 </file>
 
 <file path=customXml/itemProps1.xml><?xml version="1.0" encoding="utf-8"?>
-<ds:datastoreItem xmlns:ds="http://schemas.openxmlformats.org/officeDocument/2006/customXml" ds:itemID="{DF7968D5-FA70-4A7E-82B6-7B79EA61A15F}">
+<ds:datastoreItem xmlns:ds="http://schemas.openxmlformats.org/officeDocument/2006/customXml" ds:itemID="{F77E1758-F45C-4216-BC18-E1CE4405E062}">
   <ds:schemaRefs>
     <ds:schemaRef ds:uri="http://schemas.openxmlformats.org/officeDocument/2006/bibliography"/>
   </ds:schemaRefs>

</xml_diff>